<commit_message>
nambah laporan desk scrum meet
</commit_message>
<xml_diff>
--- a/LaporanPerSprint/Scrum Meeting Report.docx
+++ b/LaporanPerSprint/Scrum Meeting Report.docx
@@ -71,7 +71,7 @@
           <w:noProof/>
         </w:rPr>
         <w:drawing>
-          <wp:anchor distT="0" distB="0" distL="114300" distR="114300" simplePos="0" relativeHeight="251658240" behindDoc="0" locked="0" layoutInCell="1" allowOverlap="1">
+          <wp:anchor distT="0" distB="0" distL="114300" distR="114300" simplePos="0" relativeHeight="251658240" behindDoc="0" locked="0" layoutInCell="1" allowOverlap="1" wp14:anchorId="6BACCC46" wp14:editId="5F258241">
             <wp:simplePos x="0" y="0"/>
             <wp:positionH relativeFrom="column">
               <wp:posOffset>0</wp:posOffset>
@@ -617,11 +617,12 @@
       </w:r>
       <w:r>
         <w:rPr>
+          <w:noProof/>
           <w:sz w:val="18"/>
           <w:szCs w:val="18"/>
         </w:rPr>
         <w:drawing>
-          <wp:anchor distT="0" distB="0" distL="114300" distR="114300" simplePos="0" relativeHeight="251659264" behindDoc="1" locked="0" layoutInCell="1" allowOverlap="1" wp14:anchorId="045310BD">
+          <wp:anchor distT="0" distB="0" distL="114300" distR="114300" simplePos="0" relativeHeight="251659264" behindDoc="1" locked="0" layoutInCell="1" allowOverlap="1" wp14:anchorId="3D02D5F3" wp14:editId="30D6990E">
             <wp:simplePos x="0" y="0"/>
             <wp:positionH relativeFrom="column">
               <wp:posOffset>-223943</wp:posOffset>
@@ -731,13 +732,487 @@
           <w:szCs w:val="14"/>
         </w:rPr>
       </w:pPr>
-      <w:r>
+      <w:hyperlink r:id="rId7" w:history="1">
+        <w:r>
+          <w:rPr>
+            <w:rStyle w:val="Hyperlink"/>
+            <w:sz w:val="14"/>
+            <w:szCs w:val="14"/>
+          </w:rPr>
+          <w:t>https://mikroskilacid-my.sharepoint.com/:v:/g/personal/211110419_students_mikroskil_ac_id/EW1xs6G05PdOnKItpcp3mVoBCiO9BCWNRw2SPfYRHEkbdg</w:t>
+        </w:r>
+      </w:hyperlink>
+    </w:p>
+    <w:p>
+      <w:pPr>
         <w:rPr>
           <w:sz w:val="14"/>
           <w:szCs w:val="14"/>
         </w:rPr>
-        <w:t>https://mikroskilacid-my.sharepoint.com/:v:/g/personal/211110419_students_mikroskil_ac_id/EW1xs6G05PdOnKItpcp3mVoBCiO9BCWNRw2SPfYRHEkbdg</w:t>
-      </w:r>
+      </w:pPr>
+    </w:p>
+    <w:p>
+      <w:pPr>
+        <w:rPr>
+          <w:rStyle w:val="ui-provider"/>
+          <w:rFonts w:cstheme="minorHAnsi"/>
+          <w:b/>
+          <w:bCs/>
+          <w:sz w:val="28"/>
+          <w:szCs w:val="28"/>
+        </w:rPr>
+      </w:pPr>
+    </w:p>
+    <w:p>
+      <w:pPr>
+        <w:rPr>
+          <w:rStyle w:val="ui-provider"/>
+          <w:rFonts w:cstheme="minorHAnsi"/>
+          <w:b/>
+          <w:bCs/>
+          <w:sz w:val="28"/>
+          <w:szCs w:val="28"/>
+        </w:rPr>
+      </w:pPr>
+    </w:p>
+    <w:p>
+      <w:pPr>
+        <w:rPr>
+          <w:rStyle w:val="ui-provider"/>
+          <w:rFonts w:cstheme="minorHAnsi"/>
+          <w:b/>
+          <w:bCs/>
+          <w:sz w:val="28"/>
+          <w:szCs w:val="28"/>
+        </w:rPr>
+      </w:pPr>
+    </w:p>
+    <w:p>
+      <w:pPr>
+        <w:rPr>
+          <w:rStyle w:val="ui-provider"/>
+          <w:rFonts w:cstheme="minorHAnsi"/>
+          <w:b/>
+          <w:bCs/>
+          <w:sz w:val="28"/>
+          <w:szCs w:val="28"/>
+        </w:rPr>
+      </w:pPr>
+    </w:p>
+    <w:p>
+      <w:pPr>
+        <w:rPr>
+          <w:rStyle w:val="ui-provider"/>
+          <w:rFonts w:cstheme="minorHAnsi"/>
+          <w:b/>
+          <w:bCs/>
+          <w:sz w:val="28"/>
+          <w:szCs w:val="28"/>
+        </w:rPr>
+      </w:pPr>
+    </w:p>
+    <w:p>
+      <w:pPr>
+        <w:rPr>
+          <w:rStyle w:val="ui-provider"/>
+          <w:rFonts w:cstheme="minorHAnsi"/>
+          <w:b/>
+          <w:bCs/>
+          <w:sz w:val="28"/>
+          <w:szCs w:val="28"/>
+        </w:rPr>
+      </w:pPr>
+    </w:p>
+    <w:p>
+      <w:pPr>
+        <w:rPr>
+          <w:rStyle w:val="ui-provider"/>
+          <w:rFonts w:cstheme="minorHAnsi"/>
+          <w:b/>
+          <w:bCs/>
+          <w:sz w:val="28"/>
+          <w:szCs w:val="28"/>
+        </w:rPr>
+      </w:pPr>
+    </w:p>
+    <w:p>
+      <w:pPr>
+        <w:rPr>
+          <w:rStyle w:val="ui-provider"/>
+          <w:rFonts w:cstheme="minorHAnsi"/>
+          <w:b/>
+          <w:bCs/>
+          <w:sz w:val="28"/>
+          <w:szCs w:val="28"/>
+        </w:rPr>
+      </w:pPr>
+    </w:p>
+    <w:p>
+      <w:pPr>
+        <w:rPr>
+          <w:rStyle w:val="ui-provider"/>
+          <w:rFonts w:cstheme="minorHAnsi"/>
+          <w:b/>
+          <w:bCs/>
+          <w:sz w:val="28"/>
+          <w:szCs w:val="28"/>
+        </w:rPr>
+      </w:pPr>
+    </w:p>
+    <w:p>
+      <w:pPr>
+        <w:rPr>
+          <w:rStyle w:val="ui-provider"/>
+          <w:rFonts w:cstheme="minorHAnsi"/>
+          <w:b/>
+          <w:bCs/>
+          <w:sz w:val="28"/>
+          <w:szCs w:val="28"/>
+        </w:rPr>
+      </w:pPr>
+    </w:p>
+    <w:p>
+      <w:pPr>
+        <w:rPr>
+          <w:rStyle w:val="ui-provider"/>
+          <w:rFonts w:cstheme="minorHAnsi"/>
+          <w:b/>
+          <w:bCs/>
+          <w:sz w:val="28"/>
+          <w:szCs w:val="28"/>
+        </w:rPr>
+      </w:pPr>
+    </w:p>
+    <w:p>
+      <w:pPr>
+        <w:rPr>
+          <w:rStyle w:val="ui-provider"/>
+          <w:rFonts w:cstheme="minorHAnsi"/>
+          <w:b/>
+          <w:bCs/>
+          <w:sz w:val="28"/>
+          <w:szCs w:val="28"/>
+        </w:rPr>
+      </w:pPr>
+    </w:p>
+    <w:p>
+      <w:pPr>
+        <w:rPr>
+          <w:rStyle w:val="ui-provider"/>
+          <w:rFonts w:cstheme="minorHAnsi"/>
+          <w:b/>
+          <w:bCs/>
+          <w:sz w:val="28"/>
+          <w:szCs w:val="28"/>
+        </w:rPr>
+      </w:pPr>
+    </w:p>
+    <w:p>
+      <w:pPr>
+        <w:rPr>
+          <w:sz w:val="14"/>
+          <w:szCs w:val="14"/>
+        </w:rPr>
+      </w:pPr>
+      <w:r>
+        <w:rPr>
+          <w:rStyle w:val="ui-provider"/>
+          <w:rFonts w:cstheme="minorHAnsi"/>
+          <w:b/>
+          <w:bCs/>
+          <w:sz w:val="28"/>
+          <w:szCs w:val="28"/>
+        </w:rPr>
+        <w:lastRenderedPageBreak/>
+        <w:t>●</w:t>
+      </w:r>
+      <w:r>
+        <w:rPr>
+          <w:rStyle w:val="ui-provider"/>
+          <w:rFonts w:cstheme="minorHAnsi"/>
+          <w:b/>
+          <w:bCs/>
+          <w:sz w:val="28"/>
+          <w:szCs w:val="28"/>
+        </w:rPr>
+        <w:t xml:space="preserve"> </w:t>
+      </w:r>
+      <w:r>
+        <w:rPr>
+          <w:rStyle w:val="ui-provider"/>
+          <w:b/>
+          <w:bCs/>
+          <w:sz w:val="28"/>
+          <w:szCs w:val="28"/>
+        </w:rPr>
+        <w:t>2</w:t>
+      </w:r>
+      <w:r>
+        <w:rPr>
+          <w:rStyle w:val="ui-provider"/>
+          <w:b/>
+          <w:bCs/>
+          <w:sz w:val="28"/>
+          <w:szCs w:val="28"/>
+        </w:rPr>
+        <w:t>5</w:t>
+      </w:r>
+      <w:r>
+        <w:rPr>
+          <w:rStyle w:val="ui-provider"/>
+          <w:b/>
+          <w:bCs/>
+          <w:sz w:val="28"/>
+          <w:szCs w:val="28"/>
+        </w:rPr>
+        <w:t xml:space="preserve"> </w:t>
+      </w:r>
+      <w:proofErr w:type="spellStart"/>
+      <w:r>
+        <w:rPr>
+          <w:rStyle w:val="ui-provider"/>
+          <w:b/>
+          <w:bCs/>
+          <w:sz w:val="28"/>
+          <w:szCs w:val="28"/>
+        </w:rPr>
+        <w:t>Juni</w:t>
+      </w:r>
+      <w:proofErr w:type="spellEnd"/>
+      <w:r>
+        <w:rPr>
+          <w:rStyle w:val="ui-provider"/>
+          <w:b/>
+          <w:bCs/>
+          <w:sz w:val="28"/>
+          <w:szCs w:val="28"/>
+        </w:rPr>
+        <w:t xml:space="preserve"> </w:t>
+      </w:r>
+      <w:proofErr w:type="gramStart"/>
+      <w:r>
+        <w:rPr>
+          <w:rStyle w:val="ui-provider"/>
+          <w:b/>
+          <w:bCs/>
+          <w:sz w:val="28"/>
+          <w:szCs w:val="28"/>
+        </w:rPr>
+        <w:t>2023 ,</w:t>
+      </w:r>
+      <w:proofErr w:type="gramEnd"/>
+      <w:r>
+        <w:rPr>
+          <w:rStyle w:val="ui-provider"/>
+          <w:b/>
+          <w:bCs/>
+          <w:sz w:val="28"/>
+          <w:szCs w:val="28"/>
+        </w:rPr>
+        <w:t xml:space="preserve"> </w:t>
+      </w:r>
+      <w:r>
+        <w:rPr>
+          <w:rStyle w:val="ui-provider"/>
+          <w:b/>
+          <w:bCs/>
+          <w:sz w:val="28"/>
+          <w:szCs w:val="28"/>
+        </w:rPr>
+        <w:t>19</w:t>
+      </w:r>
+      <w:r>
+        <w:rPr>
+          <w:rStyle w:val="ui-provider"/>
+          <w:b/>
+          <w:bCs/>
+          <w:sz w:val="28"/>
+          <w:szCs w:val="28"/>
+        </w:rPr>
+        <w:t>:</w:t>
+      </w:r>
+      <w:r>
+        <w:rPr>
+          <w:rStyle w:val="ui-provider"/>
+          <w:b/>
+          <w:bCs/>
+          <w:sz w:val="28"/>
+          <w:szCs w:val="28"/>
+        </w:rPr>
+        <w:t>26</w:t>
+      </w:r>
+      <w:r>
+        <w:rPr>
+          <w:rStyle w:val="ui-provider"/>
+          <w:b/>
+          <w:bCs/>
+          <w:sz w:val="28"/>
+          <w:szCs w:val="28"/>
+        </w:rPr>
+        <w:t xml:space="preserve"> </w:t>
+      </w:r>
+      <w:r>
+        <w:rPr>
+          <w:rStyle w:val="ui-provider"/>
+          <w:b/>
+          <w:bCs/>
+          <w:sz w:val="28"/>
+          <w:szCs w:val="28"/>
+        </w:rPr>
+        <w:t>–</w:t>
+      </w:r>
+      <w:r>
+        <w:rPr>
+          <w:rStyle w:val="ui-provider"/>
+          <w:b/>
+          <w:bCs/>
+          <w:sz w:val="28"/>
+          <w:szCs w:val="28"/>
+        </w:rPr>
+        <w:t xml:space="preserve"> End</w:t>
+      </w:r>
+    </w:p>
+    <w:p>
+      <w:pPr>
+        <w:rPr>
+          <w:sz w:val="14"/>
+          <w:szCs w:val="14"/>
+        </w:rPr>
+      </w:pPr>
+    </w:p>
+    <w:p>
+      <w:pPr>
+        <w:rPr>
+          <w:sz w:val="14"/>
+          <w:szCs w:val="14"/>
+        </w:rPr>
+      </w:pPr>
+    </w:p>
+    <w:p>
+      <w:pPr>
+        <w:rPr>
+          <w:sz w:val="14"/>
+          <w:szCs w:val="14"/>
+        </w:rPr>
+      </w:pPr>
+      <w:r>
+        <w:rPr>
+          <w:noProof/>
+          <w:sz w:val="14"/>
+          <w:szCs w:val="14"/>
+        </w:rPr>
+        <w:drawing>
+          <wp:inline distT="0" distB="0" distL="0" distR="0" wp14:anchorId="3C45C766" wp14:editId="46EF4E9B">
+            <wp:extent cx="5943600" cy="3343275"/>
+            <wp:effectExtent l="0" t="0" r="0" b="9525"/>
+            <wp:docPr id="1208985019" name="Picture 1" descr="image"/>
+            <wp:cNvGraphicFramePr>
+              <a:graphicFrameLocks xmlns:a="http://schemas.openxmlformats.org/drawingml/2006/main" noChangeAspect="1"/>
+            </wp:cNvGraphicFramePr>
+            <a:graphic xmlns:a="http://schemas.openxmlformats.org/drawingml/2006/main">
+              <a:graphicData uri="http://schemas.openxmlformats.org/drawingml/2006/picture">
+                <pic:pic xmlns:pic="http://schemas.openxmlformats.org/drawingml/2006/picture">
+                  <pic:nvPicPr>
+                    <pic:cNvPr id="0" name="Picture 1" descr="image"/>
+                    <pic:cNvPicPr>
+                      <a:picLocks noChangeAspect="1" noChangeArrowheads="1"/>
+                    </pic:cNvPicPr>
+                  </pic:nvPicPr>
+                  <pic:blipFill>
+                    <a:blip r:embed="rId8" cstate="print">
+                      <a:extLst>
+                        <a:ext uri="{28A0092B-C50C-407E-A947-70E740481C1C}">
+                          <a14:useLocalDpi xmlns:a14="http://schemas.microsoft.com/office/drawing/2010/main" val="0"/>
+                        </a:ext>
+                      </a:extLst>
+                    </a:blip>
+                    <a:srcRect/>
+                    <a:stretch>
+                      <a:fillRect/>
+                    </a:stretch>
+                  </pic:blipFill>
+                  <pic:spPr bwMode="auto">
+                    <a:xfrm>
+                      <a:off x="0" y="0"/>
+                      <a:ext cx="5943600" cy="3343275"/>
+                    </a:xfrm>
+                    <a:prstGeom prst="rect">
+                      <a:avLst/>
+                    </a:prstGeom>
+                    <a:noFill/>
+                    <a:ln>
+                      <a:noFill/>
+                    </a:ln>
+                  </pic:spPr>
+                </pic:pic>
+              </a:graphicData>
+            </a:graphic>
+          </wp:inline>
+        </w:drawing>
+      </w:r>
+    </w:p>
+    <w:p>
+      <w:pPr>
+        <w:rPr>
+          <w:sz w:val="18"/>
+          <w:szCs w:val="18"/>
+        </w:rPr>
+      </w:pPr>
+    </w:p>
+    <w:p>
+      <w:pPr>
+        <w:rPr>
+          <w:sz w:val="18"/>
+          <w:szCs w:val="18"/>
+        </w:rPr>
+      </w:pPr>
+      <w:r>
+        <w:rPr>
+          <w:sz w:val="18"/>
+          <w:szCs w:val="18"/>
+        </w:rPr>
+        <w:t xml:space="preserve">Link </w:t>
+      </w:r>
+      <w:proofErr w:type="gramStart"/>
+      <w:r>
+        <w:rPr>
+          <w:sz w:val="18"/>
+          <w:szCs w:val="18"/>
+        </w:rPr>
+        <w:t>meeting :</w:t>
+      </w:r>
+      <w:proofErr w:type="gramEnd"/>
+    </w:p>
+    <w:p>
+      <w:pPr>
+        <w:rPr>
+          <w:sz w:val="14"/>
+          <w:szCs w:val="14"/>
+        </w:rPr>
+      </w:pPr>
+      <w:r>
+        <w:rPr>
+          <w:sz w:val="14"/>
+          <w:szCs w:val="14"/>
+        </w:rPr>
+        <w:t>https://mikroskilacid-my.sharepoint.com/:v:/g/personal/211110419_students_mikroskil_ac_id/ERq2IJL1vSdOl2Aym2lZFRkBubSrt3yAjhwmuuTzNIs4LQ</w:t>
+      </w:r>
+    </w:p>
+    <w:p>
+      <w:pPr>
+        <w:rPr>
+          <w:sz w:val="14"/>
+          <w:szCs w:val="14"/>
+        </w:rPr>
+      </w:pPr>
+    </w:p>
+    <w:p>
+      <w:pPr>
+        <w:rPr>
+          <w:sz w:val="14"/>
+          <w:szCs w:val="14"/>
+        </w:rPr>
+      </w:pPr>
     </w:p>
     <w:sectPr>
       <w:pgSz w:w="12240" w:h="15840"/>
@@ -1149,6 +1624,7 @@
   <w:style w:type="paragraph" w:default="1" w:styleId="Normal">
     <w:name w:val="Normal"/>
     <w:qFormat/>
+    <w:rsid w:val="00E9428D"/>
   </w:style>
   <w:style w:type="character" w:default="1" w:styleId="DefaultParagraphFont">
     <w:name w:val="Default Paragraph Font"/>

</xml_diff>

<commit_message>
menambah update sprint meet report
</commit_message>
<xml_diff>
--- a/LaporanPerSprint/Scrum Meeting Report.docx
+++ b/LaporanPerSprint/Scrum Meeting Report.docx
@@ -53,6 +53,17 @@
           <w:szCs w:val="28"/>
         </w:rPr>
       </w:pPr>
+      <w:r>
+        <w:rPr>
+          <w:rStyle w:val="ui-provider"/>
+          <w:rFonts w:cstheme="minorHAnsi"/>
+          <w:b/>
+          <w:bCs/>
+          <w:sz w:val="28"/>
+          <w:szCs w:val="28"/>
+        </w:rPr>
+        <w:t>Sprint 5</w:t>
+      </w:r>
     </w:p>
     <w:p>
       <w:pPr>
@@ -457,6 +468,41 @@
     <w:p>
       <w:pPr>
         <w:rPr>
+          <w:rStyle w:val="ui-provider"/>
+          <w:rFonts w:cstheme="minorHAnsi"/>
+          <w:b/>
+          <w:bCs/>
+          <w:sz w:val="28"/>
+          <w:szCs w:val="28"/>
+        </w:rPr>
+      </w:pPr>
+      <w:r>
+        <w:rPr>
+          <w:rStyle w:val="ui-provider"/>
+          <w:rFonts w:cstheme="minorHAnsi"/>
+          <w:b/>
+          <w:bCs/>
+          <w:sz w:val="28"/>
+          <w:szCs w:val="28"/>
+        </w:rPr>
+        <w:lastRenderedPageBreak/>
+        <w:t xml:space="preserve">Sprint </w:t>
+      </w:r>
+      <w:r>
+        <w:rPr>
+          <w:rStyle w:val="ui-provider"/>
+          <w:rFonts w:cstheme="minorHAnsi"/>
+          <w:b/>
+          <w:bCs/>
+          <w:sz w:val="28"/>
+          <w:szCs w:val="28"/>
+        </w:rPr>
+        <w:t>6</w:t>
+      </w:r>
+    </w:p>
+    <w:p>
+      <w:pPr>
+        <w:rPr>
           <w:sz w:val="18"/>
           <w:szCs w:val="18"/>
         </w:rPr>
@@ -470,7 +516,6 @@
           <w:sz w:val="28"/>
           <w:szCs w:val="28"/>
         </w:rPr>
-        <w:lastRenderedPageBreak/>
         <w:t>●</w:t>
       </w:r>
       <w:r>
@@ -906,6 +951,29 @@
           <w:szCs w:val="28"/>
         </w:rPr>
       </w:pPr>
+      <w:r>
+        <w:rPr>
+          <w:rStyle w:val="ui-provider"/>
+          <w:rFonts w:cstheme="minorHAnsi"/>
+          <w:b/>
+          <w:bCs/>
+          <w:sz w:val="28"/>
+          <w:szCs w:val="28"/>
+        </w:rPr>
+        <w:lastRenderedPageBreak/>
+        <w:t xml:space="preserve">Sprint </w:t>
+      </w:r>
+      <w:r>
+        <w:rPr>
+          <w:rStyle w:val="ui-provider"/>
+          <w:rFonts w:cstheme="minorHAnsi"/>
+          <w:b/>
+          <w:bCs/>
+          <w:sz w:val="28"/>
+          <w:szCs w:val="28"/>
+        </w:rPr>
+        <w:t>7</w:t>
+      </w:r>
     </w:p>
     <w:p>
       <w:pPr>
@@ -923,7 +991,6 @@
           <w:sz w:val="28"/>
           <w:szCs w:val="28"/>
         </w:rPr>
-        <w:lastRenderedPageBreak/>
         <w:t>●</w:t>
       </w:r>
       <w:r>
@@ -945,17 +1012,7 @@
           <w:sz w:val="28"/>
           <w:szCs w:val="28"/>
         </w:rPr>
-        <w:t>2</w:t>
-      </w:r>
-      <w:r>
-        <w:rPr>
-          <w:rStyle w:val="ui-provider"/>
-          <w:b/>
-          <w:bCs/>
-          <w:sz w:val="28"/>
-          <w:szCs w:val="28"/>
-        </w:rPr>
-        <w:t>5</w:t>
+        <w:t>25</w:t>
       </w:r>
       <w:r>
         <w:rPr>
@@ -1205,6 +1262,515 @@
           <w:szCs w:val="14"/>
         </w:rPr>
       </w:pPr>
+    </w:p>
+    <w:p>
+      <w:pPr>
+        <w:rPr>
+          <w:rStyle w:val="ui-provider"/>
+          <w:rFonts w:cstheme="minorHAnsi"/>
+          <w:b/>
+          <w:bCs/>
+          <w:sz w:val="28"/>
+          <w:szCs w:val="28"/>
+        </w:rPr>
+      </w:pPr>
+    </w:p>
+    <w:p>
+      <w:pPr>
+        <w:rPr>
+          <w:rStyle w:val="ui-provider"/>
+          <w:rFonts w:cstheme="minorHAnsi"/>
+          <w:b/>
+          <w:bCs/>
+          <w:sz w:val="28"/>
+          <w:szCs w:val="28"/>
+        </w:rPr>
+      </w:pPr>
+    </w:p>
+    <w:p>
+      <w:pPr>
+        <w:rPr>
+          <w:rStyle w:val="ui-provider"/>
+          <w:rFonts w:cstheme="minorHAnsi"/>
+          <w:b/>
+          <w:bCs/>
+          <w:sz w:val="28"/>
+          <w:szCs w:val="28"/>
+        </w:rPr>
+      </w:pPr>
+    </w:p>
+    <w:p>
+      <w:pPr>
+        <w:rPr>
+          <w:rStyle w:val="ui-provider"/>
+          <w:rFonts w:cstheme="minorHAnsi"/>
+          <w:b/>
+          <w:bCs/>
+          <w:sz w:val="28"/>
+          <w:szCs w:val="28"/>
+        </w:rPr>
+      </w:pPr>
+    </w:p>
+    <w:p>
+      <w:pPr>
+        <w:rPr>
+          <w:rStyle w:val="ui-provider"/>
+          <w:rFonts w:cstheme="minorHAnsi"/>
+          <w:b/>
+          <w:bCs/>
+          <w:sz w:val="28"/>
+          <w:szCs w:val="28"/>
+        </w:rPr>
+      </w:pPr>
+    </w:p>
+    <w:p>
+      <w:pPr>
+        <w:rPr>
+          <w:rStyle w:val="ui-provider"/>
+          <w:rFonts w:cstheme="minorHAnsi"/>
+          <w:b/>
+          <w:bCs/>
+          <w:sz w:val="28"/>
+          <w:szCs w:val="28"/>
+        </w:rPr>
+      </w:pPr>
+    </w:p>
+    <w:p>
+      <w:pPr>
+        <w:rPr>
+          <w:rStyle w:val="ui-provider"/>
+          <w:rFonts w:cstheme="minorHAnsi"/>
+          <w:b/>
+          <w:bCs/>
+          <w:sz w:val="28"/>
+          <w:szCs w:val="28"/>
+        </w:rPr>
+      </w:pPr>
+    </w:p>
+    <w:p>
+      <w:pPr>
+        <w:rPr>
+          <w:rStyle w:val="ui-provider"/>
+          <w:rFonts w:cstheme="minorHAnsi"/>
+          <w:b/>
+          <w:bCs/>
+          <w:sz w:val="28"/>
+          <w:szCs w:val="28"/>
+        </w:rPr>
+      </w:pPr>
+    </w:p>
+    <w:p>
+      <w:pPr>
+        <w:rPr>
+          <w:rStyle w:val="ui-provider"/>
+          <w:rFonts w:cstheme="minorHAnsi"/>
+          <w:b/>
+          <w:bCs/>
+          <w:sz w:val="28"/>
+          <w:szCs w:val="28"/>
+        </w:rPr>
+      </w:pPr>
+      <w:r>
+        <w:rPr>
+          <w:rStyle w:val="ui-provider"/>
+          <w:rFonts w:cstheme="minorHAnsi"/>
+          <w:b/>
+          <w:bCs/>
+          <w:sz w:val="28"/>
+          <w:szCs w:val="28"/>
+        </w:rPr>
+        <w:lastRenderedPageBreak/>
+        <w:t xml:space="preserve">Sprint </w:t>
+      </w:r>
+      <w:r>
+        <w:rPr>
+          <w:rStyle w:val="ui-provider"/>
+          <w:rFonts w:cstheme="minorHAnsi"/>
+          <w:b/>
+          <w:bCs/>
+          <w:sz w:val="28"/>
+          <w:szCs w:val="28"/>
+        </w:rPr>
+        <w:t>8</w:t>
+      </w:r>
+    </w:p>
+    <w:p>
+      <w:pPr>
+        <w:rPr>
+          <w:rStyle w:val="ui-provider"/>
+          <w:sz w:val="14"/>
+          <w:szCs w:val="14"/>
+        </w:rPr>
+      </w:pPr>
+      <w:r>
+        <w:rPr>
+          <w:rStyle w:val="ui-provider"/>
+          <w:rFonts w:cstheme="minorHAnsi"/>
+          <w:b/>
+          <w:bCs/>
+          <w:sz w:val="28"/>
+          <w:szCs w:val="28"/>
+        </w:rPr>
+        <w:t>●</w:t>
+      </w:r>
+      <w:r>
+        <w:rPr>
+          <w:rStyle w:val="ui-provider"/>
+          <w:rFonts w:cstheme="minorHAnsi"/>
+          <w:b/>
+          <w:bCs/>
+          <w:sz w:val="28"/>
+          <w:szCs w:val="28"/>
+        </w:rPr>
+        <w:t xml:space="preserve"> </w:t>
+      </w:r>
+      <w:proofErr w:type="gramStart"/>
+      <w:r>
+        <w:rPr>
+          <w:rStyle w:val="ui-provider"/>
+          <w:b/>
+          <w:bCs/>
+          <w:sz w:val="28"/>
+          <w:szCs w:val="28"/>
+        </w:rPr>
+        <w:t xml:space="preserve">9 </w:t>
+      </w:r>
+      <w:r>
+        <w:rPr>
+          <w:rStyle w:val="ui-provider"/>
+          <w:b/>
+          <w:bCs/>
+          <w:sz w:val="28"/>
+          <w:szCs w:val="28"/>
+        </w:rPr>
+        <w:t xml:space="preserve"> </w:t>
+      </w:r>
+      <w:proofErr w:type="spellStart"/>
+      <w:r>
+        <w:rPr>
+          <w:rStyle w:val="ui-provider"/>
+          <w:b/>
+          <w:bCs/>
+          <w:sz w:val="28"/>
+          <w:szCs w:val="28"/>
+        </w:rPr>
+        <w:t>Juli</w:t>
+      </w:r>
+      <w:proofErr w:type="spellEnd"/>
+      <w:proofErr w:type="gramEnd"/>
+      <w:r>
+        <w:rPr>
+          <w:rStyle w:val="ui-provider"/>
+          <w:b/>
+          <w:bCs/>
+          <w:sz w:val="28"/>
+          <w:szCs w:val="28"/>
+        </w:rPr>
+        <w:t xml:space="preserve"> 2023 , </w:t>
+      </w:r>
+      <w:r>
+        <w:rPr>
+          <w:rStyle w:val="ui-provider"/>
+          <w:b/>
+          <w:bCs/>
+          <w:sz w:val="28"/>
+          <w:szCs w:val="28"/>
+        </w:rPr>
+        <w:t>19</w:t>
+      </w:r>
+      <w:r>
+        <w:rPr>
+          <w:rStyle w:val="ui-provider"/>
+          <w:b/>
+          <w:bCs/>
+          <w:sz w:val="28"/>
+          <w:szCs w:val="28"/>
+        </w:rPr>
+        <w:t>:</w:t>
+      </w:r>
+      <w:r>
+        <w:rPr>
+          <w:rStyle w:val="ui-provider"/>
+          <w:b/>
+          <w:bCs/>
+          <w:sz w:val="28"/>
+          <w:szCs w:val="28"/>
+        </w:rPr>
+        <w:t>45</w:t>
+      </w:r>
+      <w:r>
+        <w:rPr>
+          <w:rStyle w:val="ui-provider"/>
+          <w:b/>
+          <w:bCs/>
+          <w:sz w:val="28"/>
+          <w:szCs w:val="28"/>
+        </w:rPr>
+        <w:t xml:space="preserve"> </w:t>
+      </w:r>
+      <w:r>
+        <w:rPr>
+          <w:rStyle w:val="ui-provider"/>
+          <w:b/>
+          <w:bCs/>
+          <w:sz w:val="28"/>
+          <w:szCs w:val="28"/>
+        </w:rPr>
+        <w:t>–</w:t>
+      </w:r>
+      <w:r>
+        <w:rPr>
+          <w:rStyle w:val="ui-provider"/>
+          <w:b/>
+          <w:bCs/>
+          <w:sz w:val="28"/>
+          <w:szCs w:val="28"/>
+        </w:rPr>
+        <w:t xml:space="preserve"> End</w:t>
+      </w:r>
+    </w:p>
+    <w:p>
+      <w:pPr>
+        <w:rPr>
+          <w:rStyle w:val="ui-provider"/>
+          <w:rFonts w:cstheme="minorHAnsi"/>
+          <w:b/>
+          <w:bCs/>
+          <w:sz w:val="28"/>
+          <w:szCs w:val="28"/>
+        </w:rPr>
+      </w:pPr>
+      <w:r>
+        <w:rPr>
+          <w:rStyle w:val="ui-provider"/>
+          <w:rFonts w:cstheme="minorHAnsi"/>
+          <w:b/>
+          <w:bCs/>
+          <w:noProof/>
+          <w:sz w:val="28"/>
+          <w:szCs w:val="28"/>
+        </w:rPr>
+        <w:drawing>
+          <wp:inline distT="0" distB="0" distL="0" distR="0" wp14:anchorId="167A494F" wp14:editId="42321253">
+            <wp:extent cx="4382530" cy="2465173"/>
+            <wp:effectExtent l="0" t="0" r="0" b="0"/>
+            <wp:docPr id="388233090" name="Picture 2"/>
+            <wp:cNvGraphicFramePr>
+              <a:graphicFrameLocks xmlns:a="http://schemas.openxmlformats.org/drawingml/2006/main" noChangeAspect="1"/>
+            </wp:cNvGraphicFramePr>
+            <a:graphic xmlns:a="http://schemas.openxmlformats.org/drawingml/2006/main">
+              <a:graphicData uri="http://schemas.openxmlformats.org/drawingml/2006/picture">
+                <pic:pic xmlns:pic="http://schemas.openxmlformats.org/drawingml/2006/picture">
+                  <pic:nvPicPr>
+                    <pic:cNvPr id="0" name="Picture 3"/>
+                    <pic:cNvPicPr>
+                      <a:picLocks noChangeAspect="1" noChangeArrowheads="1"/>
+                    </pic:cNvPicPr>
+                  </pic:nvPicPr>
+                  <pic:blipFill>
+                    <a:blip r:embed="rId9" cstate="print">
+                      <a:extLst>
+                        <a:ext uri="{28A0092B-C50C-407E-A947-70E740481C1C}">
+                          <a14:useLocalDpi xmlns:a14="http://schemas.microsoft.com/office/drawing/2010/main" val="0"/>
+                        </a:ext>
+                      </a:extLst>
+                    </a:blip>
+                    <a:srcRect/>
+                    <a:stretch>
+                      <a:fillRect/>
+                    </a:stretch>
+                  </pic:blipFill>
+                  <pic:spPr bwMode="auto">
+                    <a:xfrm>
+                      <a:off x="0" y="0"/>
+                      <a:ext cx="4389655" cy="2469181"/>
+                    </a:xfrm>
+                    <a:prstGeom prst="rect">
+                      <a:avLst/>
+                    </a:prstGeom>
+                    <a:noFill/>
+                    <a:ln>
+                      <a:noFill/>
+                    </a:ln>
+                  </pic:spPr>
+                </pic:pic>
+              </a:graphicData>
+            </a:graphic>
+          </wp:inline>
+        </w:drawing>
+      </w:r>
+      <w:r>
+        <w:rPr>
+          <w:rStyle w:val="ui-provider"/>
+          <w:rFonts w:cstheme="minorHAnsi"/>
+          <w:b/>
+          <w:bCs/>
+          <w:sz w:val="28"/>
+          <w:szCs w:val="28"/>
+        </w:rPr>
+        <w:t xml:space="preserve"> </w:t>
+      </w:r>
+      <w:r>
+        <w:rPr>
+          <w:rStyle w:val="ui-provider"/>
+          <w:rFonts w:cstheme="minorHAnsi"/>
+          <w:b/>
+          <w:bCs/>
+          <w:noProof/>
+          <w:sz w:val="28"/>
+          <w:szCs w:val="28"/>
+        </w:rPr>
+        <w:drawing>
+          <wp:inline distT="0" distB="0" distL="0" distR="0" wp14:anchorId="2E9689B5" wp14:editId="59615234">
+            <wp:extent cx="3484605" cy="1960090"/>
+            <wp:effectExtent l="0" t="0" r="1905" b="2540"/>
+            <wp:docPr id="1946032187" name="Picture 3"/>
+            <wp:cNvGraphicFramePr>
+              <a:graphicFrameLocks xmlns:a="http://schemas.openxmlformats.org/drawingml/2006/main" noChangeAspect="1"/>
+            </wp:cNvGraphicFramePr>
+            <a:graphic xmlns:a="http://schemas.openxmlformats.org/drawingml/2006/main">
+              <a:graphicData uri="http://schemas.openxmlformats.org/drawingml/2006/picture">
+                <pic:pic xmlns:pic="http://schemas.openxmlformats.org/drawingml/2006/picture">
+                  <pic:nvPicPr>
+                    <pic:cNvPr id="0" name="Picture 5"/>
+                    <pic:cNvPicPr>
+                      <a:picLocks noChangeAspect="1" noChangeArrowheads="1"/>
+                    </pic:cNvPicPr>
+                  </pic:nvPicPr>
+                  <pic:blipFill>
+                    <a:blip r:embed="rId10" cstate="print">
+                      <a:extLst>
+                        <a:ext uri="{28A0092B-C50C-407E-A947-70E740481C1C}">
+                          <a14:useLocalDpi xmlns:a14="http://schemas.microsoft.com/office/drawing/2010/main" val="0"/>
+                        </a:ext>
+                      </a:extLst>
+                    </a:blip>
+                    <a:srcRect/>
+                    <a:stretch>
+                      <a:fillRect/>
+                    </a:stretch>
+                  </pic:blipFill>
+                  <pic:spPr bwMode="auto">
+                    <a:xfrm>
+                      <a:off x="0" y="0"/>
+                      <a:ext cx="3486392" cy="1961095"/>
+                    </a:xfrm>
+                    <a:prstGeom prst="rect">
+                      <a:avLst/>
+                    </a:prstGeom>
+                    <a:noFill/>
+                    <a:ln>
+                      <a:noFill/>
+                    </a:ln>
+                  </pic:spPr>
+                </pic:pic>
+              </a:graphicData>
+            </a:graphic>
+          </wp:inline>
+        </w:drawing>
+      </w:r>
+      <w:r>
+        <w:rPr>
+          <w:rStyle w:val="ui-provider"/>
+          <w:rFonts w:cstheme="minorHAnsi"/>
+          <w:b/>
+          <w:bCs/>
+          <w:noProof/>
+          <w:sz w:val="28"/>
+          <w:szCs w:val="28"/>
+        </w:rPr>
+        <w:drawing>
+          <wp:inline distT="0" distB="0" distL="0" distR="0" wp14:anchorId="06890889" wp14:editId="66A2BA9F">
+            <wp:extent cx="3678988" cy="2069431"/>
+            <wp:effectExtent l="0" t="0" r="0" b="7620"/>
+            <wp:docPr id="1950064737" name="Picture 1"/>
+            <wp:cNvGraphicFramePr>
+              <a:graphicFrameLocks xmlns:a="http://schemas.openxmlformats.org/drawingml/2006/main" noChangeAspect="1"/>
+            </wp:cNvGraphicFramePr>
+            <a:graphic xmlns:a="http://schemas.openxmlformats.org/drawingml/2006/main">
+              <a:graphicData uri="http://schemas.openxmlformats.org/drawingml/2006/picture">
+                <pic:pic xmlns:pic="http://schemas.openxmlformats.org/drawingml/2006/picture">
+                  <pic:nvPicPr>
+                    <pic:cNvPr id="0" name="Picture 1"/>
+                    <pic:cNvPicPr>
+                      <a:picLocks noChangeAspect="1" noChangeArrowheads="1"/>
+                    </pic:cNvPicPr>
+                  </pic:nvPicPr>
+                  <pic:blipFill>
+                    <a:blip r:embed="rId11" cstate="print">
+                      <a:extLst>
+                        <a:ext uri="{28A0092B-C50C-407E-A947-70E740481C1C}">
+                          <a14:useLocalDpi xmlns:a14="http://schemas.microsoft.com/office/drawing/2010/main" val="0"/>
+                        </a:ext>
+                      </a:extLst>
+                    </a:blip>
+                    <a:srcRect/>
+                    <a:stretch>
+                      <a:fillRect/>
+                    </a:stretch>
+                  </pic:blipFill>
+                  <pic:spPr bwMode="auto">
+                    <a:xfrm>
+                      <a:off x="0" y="0"/>
+                      <a:ext cx="3692613" cy="2077095"/>
+                    </a:xfrm>
+                    <a:prstGeom prst="rect">
+                      <a:avLst/>
+                    </a:prstGeom>
+                    <a:noFill/>
+                    <a:ln>
+                      <a:noFill/>
+                    </a:ln>
+                  </pic:spPr>
+                </pic:pic>
+              </a:graphicData>
+            </a:graphic>
+          </wp:inline>
+        </w:drawing>
+      </w:r>
+    </w:p>
+    <w:p>
+      <w:pPr>
+        <w:rPr>
+          <w:sz w:val="18"/>
+          <w:szCs w:val="18"/>
+        </w:rPr>
+      </w:pPr>
+      <w:r>
+        <w:rPr>
+          <w:sz w:val="18"/>
+          <w:szCs w:val="18"/>
+        </w:rPr>
+        <w:t xml:space="preserve">Link </w:t>
+      </w:r>
+      <w:proofErr w:type="gramStart"/>
+      <w:r>
+        <w:rPr>
+          <w:sz w:val="18"/>
+          <w:szCs w:val="18"/>
+        </w:rPr>
+        <w:t>meeting :</w:t>
+      </w:r>
+      <w:proofErr w:type="gramEnd"/>
+    </w:p>
+    <w:p>
+      <w:pPr>
+        <w:rPr>
+          <w:rStyle w:val="ui-provider"/>
+          <w:rFonts w:cstheme="minorHAnsi"/>
+          <w:sz w:val="14"/>
+          <w:szCs w:val="14"/>
+        </w:rPr>
+      </w:pPr>
+      <w:r>
+        <w:rPr>
+          <w:rStyle w:val="ui-provider"/>
+          <w:rFonts w:cstheme="minorHAnsi"/>
+          <w:sz w:val="14"/>
+          <w:szCs w:val="14"/>
+        </w:rPr>
+        <w:t>https://mikroskilacid-my.sharepoint.com/:v:/g/personal/211110419_students_mikroskil_ac_id/EW-Y_wDw8ThCrlkIdlEP1dABMwx0WiWaBV_YOzzdLwS7tw</w:t>
+      </w:r>
     </w:p>
     <w:p>
       <w:pPr>
@@ -1624,7 +2190,7 @@
   <w:style w:type="paragraph" w:default="1" w:styleId="Normal">
     <w:name w:val="Normal"/>
     <w:qFormat/>
-    <w:rsid w:val="00E9428D"/>
+    <w:rsid w:val="006A43FE"/>
   </w:style>
   <w:style w:type="character" w:default="1" w:styleId="DefaultParagraphFont">
     <w:name w:val="Default Paragraph Font"/>
@@ -1679,6 +2245,21 @@
     <w:rPr>
       <w:color w:val="605E5C"/>
       <w:shd w:val="clear" w:color="auto" w:fill="E1DFDD"/>
+    </w:rPr>
+  </w:style>
+  <w:style w:type="paragraph" w:customStyle="1" w:styleId="msonormal0">
+    <w:name w:val="msonormal"/>
+    <w:basedOn w:val="Normal"/>
+    <w:rsid w:val="006A43FE"/>
+    <w:pPr>
+      <w:spacing w:before="100" w:beforeAutospacing="1" w:after="100" w:afterAutospacing="1" w:line="240" w:lineRule="auto"/>
+    </w:pPr>
+    <w:rPr>
+      <w:rFonts w:ascii="Times New Roman" w:eastAsia="Times New Roman" w:hAnsi="Times New Roman" w:cs="Times New Roman"/>
+      <w:kern w:val="0"/>
+      <w:sz w:val="24"/>
+      <w:szCs w:val="24"/>
+      <w14:ligatures w14:val="none"/>
     </w:rPr>
   </w:style>
 </w:styles>

</xml_diff>